<commit_message>
Update Procédures de tests et de validation.docx
</commit_message>
<xml_diff>
--- a/Procédures de tests et de validation.docx
+++ b/Procédures de tests et de validation.docx
@@ -114,7 +114,13 @@
         <w:ind w:firstLine="360"/>
       </w:pPr>
       <w:r>
-        <w:t>L’envoie et la réception de messages est l’un des critères fondamentaux de notre application. C’est une des dernières fonctions que nous avons développées avant la mise en place du servlet. Pour vérifier son bon fonctionnement, nous envoyons un message ou un fichier à un autre utilisateur de l’application. Il suffit à ce dernier de le lire ou de l’ouvrir. Même si la taille maximale des fichiers (et des messages) est de …………………….. nous considérons cet objectif rempli lui aussi.</w:t>
+        <w:t>L’envoie et la réception de messages est l’un des critères fondamentaux de notre application. C’est une des dernières fonctions que nous avons développées avant la mise en place du servlet. Pour vérifier son bon fonctionnement, nous envoyons un message ou un fichier à un autre utilisateur de l’application. Il suffit à ce dernier de le lire ou de l’ouvrir. Même si la taille maximale des fichiers (et des messages) est de</w:t>
+      </w:r>
+      <w:r>
+        <w:t xml:space="preserve"> 4 Go</w:t>
+      </w:r>
+      <w:r>
+        <w:t> nous considérons cet objectif rempli lui aussi.</w:t>
       </w:r>
     </w:p>
     <w:p>

</xml_diff>